<commit_message>
Modificari la studiu de caz
</commit_message>
<xml_diff>
--- a/Studiu de caz.docx
+++ b/Studiu de caz.docx
@@ -224,7 +224,7 @@
           <w:rFonts w:ascii="Times New Roman" w:hAnsi="Times New Roman" w:cs="Times New Roman"/>
         </w:rPr>
         <w:pict w14:anchorId="54C21C2B">
-          <v:rect id="_x0000_i1043" style="width:0;height:1.5pt" o:hralign="center" o:hrstd="t" o:hr="t" fillcolor="#a0a0a0" stroked="f"/>
+          <v:rect id="_x0000_i1025" style="width:0;height:1.5pt" o:hralign="center" o:hrstd="t" o:hr="t" fillcolor="#a0a0a0" stroked="f"/>
         </w:pict>
       </w:r>
     </w:p>
@@ -374,7 +374,7 @@
           <w:rFonts w:ascii="Times New Roman" w:hAnsi="Times New Roman" w:cs="Times New Roman"/>
         </w:rPr>
         <w:pict w14:anchorId="35BF7EE1">
-          <v:rect id="_x0000_i1044" style="width:0;height:1.5pt" o:hralign="center" o:hrstd="t" o:hr="t" fillcolor="#a0a0a0" stroked="f"/>
+          <v:rect id="_x0000_i1026" style="width:0;height:1.5pt" o:hralign="center" o:hrstd="t" o:hr="t" fillcolor="#a0a0a0" stroked="f"/>
         </w:pict>
       </w:r>
     </w:p>
@@ -576,7 +576,7 @@
           <w:rFonts w:ascii="Times New Roman" w:hAnsi="Times New Roman" w:cs="Times New Roman"/>
         </w:rPr>
         <w:pict w14:anchorId="0E734EBD">
-          <v:rect id="_x0000_i1045" style="width:0;height:1.5pt" o:hralign="center" o:hrstd="t" o:hr="t" fillcolor="#a0a0a0" stroked="f"/>
+          <v:rect id="_x0000_i1027" style="width:0;height:1.5pt" o:hralign="center" o:hrstd="t" o:hr="t" fillcolor="#a0a0a0" stroked="f"/>
         </w:pict>
       </w:r>
     </w:p>
@@ -886,7 +886,7 @@
           <w:rFonts w:ascii="Times New Roman" w:hAnsi="Times New Roman" w:cs="Times New Roman"/>
         </w:rPr>
         <w:pict w14:anchorId="67F2CBC7">
-          <v:rect id="_x0000_i1082" style="width:0;height:1.5pt" o:hralign="center" o:hrstd="t" o:hr="t" fillcolor="#a0a0a0" stroked="f"/>
+          <v:rect id="_x0000_i1028" style="width:0;height:1.5pt" o:hralign="center" o:hrstd="t" o:hr="t" fillcolor="#a0a0a0" stroked="f"/>
         </w:pict>
       </w:r>
     </w:p>
@@ -1249,7 +1249,7 @@
           <w:rFonts w:ascii="Times New Roman" w:hAnsi="Times New Roman" w:cs="Times New Roman"/>
         </w:rPr>
         <w:pict w14:anchorId="68808368">
-          <v:rect id="_x0000_i1083" style="width:0;height:1.5pt" o:hralign="center" o:hrstd="t" o:hr="t" fillcolor="#a0a0a0" stroked="f"/>
+          <v:rect id="_x0000_i1029" style="width:0;height:1.5pt" o:hralign="center" o:hrstd="t" o:hr="t" fillcolor="#a0a0a0" stroked="f"/>
         </w:pict>
       </w:r>
     </w:p>
@@ -1562,7 +1562,7 @@
           <w:rFonts w:ascii="Times New Roman" w:hAnsi="Times New Roman" w:cs="Times New Roman"/>
         </w:rPr>
         <w:pict w14:anchorId="253E1F20">
-          <v:rect id="_x0000_i1084" style="width:0;height:1.5pt" o:hralign="center" o:hrstd="t" o:hr="t" fillcolor="#a0a0a0" stroked="f"/>
+          <v:rect id="_x0000_i1030" style="width:0;height:1.5pt" o:hralign="center" o:hrstd="t" o:hr="t" fillcolor="#a0a0a0" stroked="f"/>
         </w:pict>
       </w:r>
     </w:p>
@@ -1815,7 +1815,7 @@
           <w:rFonts w:ascii="Times New Roman" w:hAnsi="Times New Roman" w:cs="Times New Roman"/>
         </w:rPr>
         <w:pict w14:anchorId="5B3CC925">
-          <v:rect id="_x0000_i1085" style="width:0;height:1.5pt" o:hralign="center" o:hrstd="t" o:hr="t" fillcolor="#a0a0a0" stroked="f"/>
+          <v:rect id="_x0000_i1031" style="width:0;height:1.5pt" o:hralign="center" o:hrstd="t" o:hr="t" fillcolor="#a0a0a0" stroked="f"/>
         </w:pict>
       </w:r>
     </w:p>
@@ -2067,6 +2067,16 @@
         </w:rPr>
         <w:t xml:space="preserve"> in systems where multiple entities need to track the state of a subject dynamically, making it a suitable solution for scalable and maintainable software design.</w:t>
       </w:r>
+    </w:p>
+    <w:p>
+      <w:pPr>
+        <w:rPr>
+          <w:rFonts w:ascii="Times New Roman" w:hAnsi="Times New Roman" w:cs="Times New Roman"/>
+          <w:sz w:val="24"/>
+          <w:szCs w:val="24"/>
+          <w:lang w:val="en-US"/>
+        </w:rPr>
+      </w:pPr>
     </w:p>
     <w:sectPr>
       <w:pgSz w:w="11906" w:h="16838"/>
@@ -3599,6 +3609,7 @@
   <w:style w:type="character" w:default="1" w:styleId="DefaultParagraphFont">
     <w:name w:val="Default Paragraph Font"/>
     <w:uiPriority w:val="1"/>
+    <w:semiHidden/>
     <w:unhideWhenUsed/>
   </w:style>
   <w:style w:type="table" w:default="1" w:styleId="TableNormal">

</xml_diff>